<commit_message>
Updated howto to mention primary/secondary when defining reference points.
</commit_message>
<xml_diff>
--- a/examples/shl/howto.docx
+++ b/examples/shl/howto.docx
@@ -168,6 +168,7 @@
         <w:t>3) Export a video</w:t>
       </w:r>
     </w:p>
+    <w:p/>
     <w:p>
       <w:r>
         <w:t>Videos are created with “Video export / Mosaic of signals”</w:t>
@@ -219,6 +220,9 @@
     <w:p/>
     <w:p>
       <w:r>
+        <w:rPr>
+          <w:noProof/>
+        </w:rPr>
         <w:lastRenderedPageBreak/>
         <w:drawing>
           <wp:inline distT="0" distB="0" distL="0" distR="0" wp14:anchorId="1E1CF346" wp14:editId="0AC1BE29">
@@ -541,6 +545,9 @@
           </w:tcPr>
           <w:p>
             <w:r>
+              <w:rPr>
+                <w:noProof/>
+              </w:rPr>
               <w:drawing>
                 <wp:inline distT="0" distB="0" distL="0" distR="0" wp14:anchorId="0001B472" wp14:editId="1E1BD939">
                   <wp:extent cx="2934068" cy="2785382"/>
@@ -589,9 +596,294 @@
     </w:p>
     <w:p>
       <w:r>
-        <w:t>Video and scopes are synchronised with reference points.</w:t>
-      </w:r>
-    </w:p>
+        <w:t>Video and scopes are synchronised with reference points</w:t>
+      </w:r>
+      <w:r>
+        <w:t xml:space="preserve"> through a linear regression</w:t>
+      </w:r>
+      <w:r>
+        <w:t>.</w:t>
+      </w:r>
+    </w:p>
+    <w:p/>
+    <w:p>
+      <w:r>
+        <w:t>SynScopeV has a concept of “Primary” and “Secondary” channel. This can be selected by right clicking on the video or scopes. Blue indicates primary; pink is secondary.</w:t>
+      </w:r>
+      <w:r>
+        <w:t xml:space="preserve"> Reference points link the currently displayed data in the “primary” channel to the currently displayed data on the “secondary” channel.</w:t>
+      </w:r>
+    </w:p>
+    <w:p>
+      <w:r>
+        <w:t>Which is which does not matter as the linear relationship between the time of the primary and secondary is computed both ways.</w:t>
+      </w:r>
+    </w:p>
+    <w:tbl>
+      <w:tblPr>
+        <w:tblStyle w:val="TableGrid"/>
+        <w:tblW w:w="0" w:type="auto"/>
+        <w:tblLook w:val="04A0" w:firstRow="1" w:lastRow="0" w:firstColumn="1" w:lastColumn="0" w:noHBand="0" w:noVBand="1"/>
+      </w:tblPr>
+      <w:tblGrid>
+        <w:gridCol w:w="4531"/>
+        <w:gridCol w:w="4531"/>
+      </w:tblGrid>
+      <w:tr>
+        <w:tc>
+          <w:tcPr>
+            <w:tcW w:w="4531" w:type="dxa"/>
+          </w:tcPr>
+          <w:p>
+            <w:r>
+              <w:rPr>
+                <w:noProof/>
+              </w:rPr>
+              <w:lastRenderedPageBreak/>
+              <w:drawing>
+                <wp:inline distT="0" distB="0" distL="0" distR="0" wp14:anchorId="66A57C61" wp14:editId="1FC56969">
+                  <wp:extent cx="2629545" cy="2814761"/>
+                  <wp:effectExtent l="0" t="0" r="0" b="5080"/>
+                  <wp:docPr id="5" name="Picture 5"/>
+                  <wp:cNvGraphicFramePr>
+                    <a:graphicFrameLocks xmlns:a="http://schemas.openxmlformats.org/drawingml/2006/main" noChangeAspect="1"/>
+                  </wp:cNvGraphicFramePr>
+                  <a:graphic xmlns:a="http://schemas.openxmlformats.org/drawingml/2006/main">
+                    <a:graphicData uri="http://schemas.openxmlformats.org/drawingml/2006/picture">
+                      <pic:pic xmlns:pic="http://schemas.openxmlformats.org/drawingml/2006/picture">
+                        <pic:nvPicPr>
+                          <pic:cNvPr id="1" name=""/>
+                          <pic:cNvPicPr/>
+                        </pic:nvPicPr>
+                        <pic:blipFill>
+                          <a:blip r:embed="rId14"/>
+                          <a:stretch>
+                            <a:fillRect/>
+                          </a:stretch>
+                        </pic:blipFill>
+                        <pic:spPr>
+                          <a:xfrm>
+                            <a:off x="0" y="0"/>
+                            <a:ext cx="2653299" cy="2840188"/>
+                          </a:xfrm>
+                          <a:prstGeom prst="rect">
+                            <a:avLst/>
+                          </a:prstGeom>
+                        </pic:spPr>
+                      </pic:pic>
+                    </a:graphicData>
+                  </a:graphic>
+                </wp:inline>
+              </w:drawing>
+            </w:r>
+          </w:p>
+          <w:p>
+            <w:r>
+              <w:t>Once the config file is loaded.</w:t>
+            </w:r>
+          </w:p>
+        </w:tc>
+        <w:tc>
+          <w:tcPr>
+            <w:tcW w:w="4531" w:type="dxa"/>
+          </w:tcPr>
+          <w:p>
+            <w:r>
+              <w:rPr>
+                <w:noProof/>
+              </w:rPr>
+              <w:drawing>
+                <wp:inline distT="0" distB="0" distL="0" distR="0" wp14:anchorId="4A098EE4" wp14:editId="0ACA2A37">
+                  <wp:extent cx="2629133" cy="2814320"/>
+                  <wp:effectExtent l="0" t="0" r="0" b="5080"/>
+                  <wp:docPr id="11" name="Picture 11"/>
+                  <wp:cNvGraphicFramePr>
+                    <a:graphicFrameLocks xmlns:a="http://schemas.openxmlformats.org/drawingml/2006/main" noChangeAspect="1"/>
+                  </wp:cNvGraphicFramePr>
+                  <a:graphic xmlns:a="http://schemas.openxmlformats.org/drawingml/2006/main">
+                    <a:graphicData uri="http://schemas.openxmlformats.org/drawingml/2006/picture">
+                      <pic:pic xmlns:pic="http://schemas.openxmlformats.org/drawingml/2006/picture">
+                        <pic:nvPicPr>
+                          <pic:cNvPr id="1" name=""/>
+                          <pic:cNvPicPr/>
+                        </pic:nvPicPr>
+                        <pic:blipFill>
+                          <a:blip r:embed="rId15"/>
+                          <a:stretch>
+                            <a:fillRect/>
+                          </a:stretch>
+                        </pic:blipFill>
+                        <pic:spPr>
+                          <a:xfrm>
+                            <a:off x="0" y="0"/>
+                            <a:ext cx="2650500" cy="2837192"/>
+                          </a:xfrm>
+                          <a:prstGeom prst="rect">
+                            <a:avLst/>
+                          </a:prstGeom>
+                        </pic:spPr>
+                      </pic:pic>
+                    </a:graphicData>
+                  </a:graphic>
+                </wp:inline>
+              </w:drawing>
+            </w:r>
+          </w:p>
+          <w:p>
+            <w:r>
+              <w:t>Right click on the video: video is primary.</w:t>
+            </w:r>
+          </w:p>
+        </w:tc>
+      </w:tr>
+      <w:tr>
+        <w:tc>
+          <w:tcPr>
+            <w:tcW w:w="4531" w:type="dxa"/>
+          </w:tcPr>
+          <w:p>
+            <w:r>
+              <w:rPr>
+                <w:noProof/>
+              </w:rPr>
+              <w:drawing>
+                <wp:inline distT="0" distB="0" distL="0" distR="0" wp14:anchorId="6167D437" wp14:editId="57EF4F39">
+                  <wp:extent cx="2629535" cy="2814749"/>
+                  <wp:effectExtent l="0" t="0" r="0" b="5080"/>
+                  <wp:docPr id="12" name="Picture 12"/>
+                  <wp:cNvGraphicFramePr>
+                    <a:graphicFrameLocks xmlns:a="http://schemas.openxmlformats.org/drawingml/2006/main" noChangeAspect="1"/>
+                  </wp:cNvGraphicFramePr>
+                  <a:graphic xmlns:a="http://schemas.openxmlformats.org/drawingml/2006/main">
+                    <a:graphicData uri="http://schemas.openxmlformats.org/drawingml/2006/picture">
+                      <pic:pic xmlns:pic="http://schemas.openxmlformats.org/drawingml/2006/picture">
+                        <pic:nvPicPr>
+                          <pic:cNvPr id="1" name=""/>
+                          <pic:cNvPicPr/>
+                        </pic:nvPicPr>
+                        <pic:blipFill>
+                          <a:blip r:embed="rId16"/>
+                          <a:stretch>
+                            <a:fillRect/>
+                          </a:stretch>
+                        </pic:blipFill>
+                        <pic:spPr>
+                          <a:xfrm>
+                            <a:off x="0" y="0"/>
+                            <a:ext cx="2659481" cy="2846804"/>
+                          </a:xfrm>
+                          <a:prstGeom prst="rect">
+                            <a:avLst/>
+                          </a:prstGeom>
+                        </pic:spPr>
+                      </pic:pic>
+                    </a:graphicData>
+                  </a:graphic>
+                </wp:inline>
+              </w:drawing>
+            </w:r>
+          </w:p>
+          <w:p>
+            <w:r>
+              <w:t>First right click on the video, then r</w:t>
+            </w:r>
+            <w:r>
+              <w:t xml:space="preserve">ight click on the </w:t>
+            </w:r>
+            <w:r>
+              <w:t>signal</w:t>
+            </w:r>
+            <w:r>
+              <w:t>: video is primary</w:t>
+            </w:r>
+            <w:r>
+              <w:t xml:space="preserve"> and signal secondary</w:t>
+            </w:r>
+            <w:r>
+              <w:t>.</w:t>
+            </w:r>
+          </w:p>
+        </w:tc>
+        <w:tc>
+          <w:tcPr>
+            <w:tcW w:w="4531" w:type="dxa"/>
+          </w:tcPr>
+          <w:p>
+            <w:r>
+              <w:rPr>
+                <w:noProof/>
+              </w:rPr>
+              <w:drawing>
+                <wp:inline distT="0" distB="0" distL="0" distR="0" wp14:anchorId="2FB87705" wp14:editId="2ECED9F0">
+                  <wp:extent cx="2629133" cy="2814320"/>
+                  <wp:effectExtent l="0" t="0" r="0" b="5080"/>
+                  <wp:docPr id="13" name="Picture 13"/>
+                  <wp:cNvGraphicFramePr>
+                    <a:graphicFrameLocks xmlns:a="http://schemas.openxmlformats.org/drawingml/2006/main" noChangeAspect="1"/>
+                  </wp:cNvGraphicFramePr>
+                  <a:graphic xmlns:a="http://schemas.openxmlformats.org/drawingml/2006/main">
+                    <a:graphicData uri="http://schemas.openxmlformats.org/drawingml/2006/picture">
+                      <pic:pic xmlns:pic="http://schemas.openxmlformats.org/drawingml/2006/picture">
+                        <pic:nvPicPr>
+                          <pic:cNvPr id="1" name=""/>
+                          <pic:cNvPicPr/>
+                        </pic:nvPicPr>
+                        <pic:blipFill>
+                          <a:blip r:embed="rId17"/>
+                          <a:stretch>
+                            <a:fillRect/>
+                          </a:stretch>
+                        </pic:blipFill>
+                        <pic:spPr>
+                          <a:xfrm>
+                            <a:off x="0" y="0"/>
+                            <a:ext cx="2649874" cy="2836522"/>
+                          </a:xfrm>
+                          <a:prstGeom prst="rect">
+                            <a:avLst/>
+                          </a:prstGeom>
+                        </pic:spPr>
+                      </pic:pic>
+                    </a:graphicData>
+                  </a:graphic>
+                </wp:inline>
+              </w:drawing>
+            </w:r>
+          </w:p>
+          <w:p>
+            <w:r>
+              <w:t xml:space="preserve">First right click on the </w:t>
+            </w:r>
+            <w:r>
+              <w:t>signal</w:t>
+            </w:r>
+            <w:r>
+              <w:t xml:space="preserve">, then right click on the </w:t>
+            </w:r>
+            <w:r>
+              <w:t>video</w:t>
+            </w:r>
+            <w:r>
+              <w:t xml:space="preserve">: </w:t>
+            </w:r>
+            <w:r>
+              <w:t xml:space="preserve">signal </w:t>
+            </w:r>
+            <w:r>
+              <w:t xml:space="preserve">is primary and </w:t>
+            </w:r>
+            <w:r>
+              <w:t xml:space="preserve">video </w:t>
+            </w:r>
+            <w:r>
+              <w:t>secondary.</w:t>
+            </w:r>
+          </w:p>
+        </w:tc>
+      </w:tr>
+    </w:tbl>
+    <w:p/>
+    <w:p/>
     <w:p/>
     <w:p>
       <w:pPr>
@@ -877,6 +1169,7 @@
     <w:lsdException w:name="Emphasis" w:qFormat="1"/>
     <w:lsdException w:name="HTML Preformatted" w:semiHidden="1" w:unhideWhenUsed="1"/>
     <w:lsdException w:name="HTML Variable" w:semiHidden="1" w:unhideWhenUsed="1"/>
+    <w:lsdException w:name="Normal Table" w:semiHidden="1" w:unhideWhenUsed="1"/>
     <w:lsdException w:name="No List" w:semiHidden="1" w:unhideWhenUsed="1"/>
     <w:lsdException w:name="Outline List 1" w:semiHidden="1" w:unhideWhenUsed="1"/>
     <w:lsdException w:name="Outline List 2" w:semiHidden="1" w:unhideWhenUsed="1"/>
@@ -922,7 +1215,9 @@
     <w:lsdException w:name="Table Subtle 2" w:semiHidden="1" w:unhideWhenUsed="1"/>
     <w:lsdException w:name="Table Web 1" w:semiHidden="1" w:unhideWhenUsed="1"/>
     <w:lsdException w:name="Table Web 2" w:semiHidden="1" w:unhideWhenUsed="1"/>
+    <w:lsdException w:name="Table Web 3" w:semiHidden="1" w:unhideWhenUsed="1"/>
     <w:lsdException w:name="Balloon Text" w:semiHidden="1" w:unhideWhenUsed="1"/>
+    <w:lsdException w:name="Table Theme" w:semiHidden="1" w:unhideWhenUsed="1"/>
     <w:lsdException w:name="Placeholder Text" w:semiHidden="1" w:uiPriority="99"/>
     <w:lsdException w:name="No Spacing" w:uiPriority="1" w:qFormat="1"/>
     <w:lsdException w:name="Light Shading" w:uiPriority="60"/>

</xml_diff>